<commit_message>
Updated summary of the findings  with new changes
</commit_message>
<xml_diff>
--- a/summary of the findings.docx
+++ b/summary of the findings.docx
@@ -80,23 +80,7 @@
           <w:rFonts w:cs="Arial" w:hint="cs"/>
           <w:rtl/>
         </w:rPr>
-        <w:t xml:space="preserve">  שחר </w:t>
-      </w:r>
-      <w:proofErr w:type="spellStart"/>
-      <w:r>
-        <w:rPr>
-          <w:rFonts w:cs="Arial" w:hint="cs"/>
-          <w:rtl/>
-        </w:rPr>
-        <w:t>פאל</w:t>
-      </w:r>
-      <w:proofErr w:type="spellEnd"/>
-      <w:r>
-        <w:rPr>
-          <w:rFonts w:cs="Arial" w:hint="cs"/>
-          <w:rtl/>
-        </w:rPr>
-        <w:t xml:space="preserve"> 322868092</w:t>
+        <w:t xml:space="preserve">  שחר פאל 322868092</w:t>
       </w:r>
     </w:p>
     <w:p>
@@ -111,7 +95,13 @@
           <w:rFonts w:cs="Arial" w:hint="cs"/>
           <w:rtl/>
         </w:rPr>
-        <w:t xml:space="preserve">  שחף פרץ 1121212121</w:t>
+        <w:t xml:space="preserve">  שחף פרץ </w:t>
+      </w:r>
+      <w:r>
+        <w:rPr>
+          <w:rFonts w:cs="Arial"/>
+        </w:rPr>
+        <w:t>322436163</w:t>
       </w:r>
     </w:p>
     <w:p>
@@ -823,14 +813,7 @@
           <w:rFonts w:cs="Arial" w:hint="cs"/>
           <w:rtl/>
         </w:rPr>
-        <w:t>על</w:t>
-      </w:r>
-      <w:r>
-        <w:rPr>
-          <w:rFonts w:cs="Arial" w:hint="cs"/>
-          <w:rtl/>
-        </w:rPr>
-        <w:t xml:space="preserve"> </w:t>
+        <w:t xml:space="preserve">על </w:t>
       </w:r>
       <w:r>
         <w:rPr>
@@ -872,14 +855,7 @@
           <w:rFonts w:cs="Arial" w:hint="cs"/>
           <w:rtl/>
         </w:rPr>
-        <w:t xml:space="preserve"> </w:t>
-      </w:r>
-      <w:r>
-        <w:rPr>
-          <w:rFonts w:cs="Arial" w:hint="cs"/>
-          <w:rtl/>
-        </w:rPr>
-        <w:t>גיל</w:t>
+        <w:t xml:space="preserve"> גיל</w:t>
       </w:r>
       <w:r>
         <w:rPr>
@@ -991,14 +967,7 @@
           <w:rFonts w:cs="Arial" w:hint="cs"/>
           <w:rtl/>
         </w:rPr>
-        <w:t xml:space="preserve"> </w:t>
-      </w:r>
-      <w:r>
-        <w:rPr>
-          <w:rFonts w:cs="Arial" w:hint="cs"/>
-          <w:rtl/>
-        </w:rPr>
-        <w:t>מדדי</w:t>
+        <w:t xml:space="preserve"> מדדי</w:t>
       </w:r>
       <w:r>
         <w:rPr>
@@ -1324,15 +1293,7 @@
           <w:u w:val="single"/>
           <w:rtl/>
         </w:rPr>
-        <w:t xml:space="preserve"> </w:t>
-      </w:r>
-      <w:r>
-        <w:rPr>
-          <w:rFonts w:cs="Arial" w:hint="cs"/>
-          <w:u w:val="single"/>
-          <w:rtl/>
-        </w:rPr>
-        <w:t>מגמות</w:t>
+        <w:t xml:space="preserve"> מגמות</w:t>
       </w:r>
       <w:r>
         <w:rPr>
@@ -1410,7 +1371,6 @@
     <w:p>
       <w:pPr>
         <w:rPr>
-          <w:rFonts w:hint="cs"/>
           <w:rtl/>
         </w:rPr>
       </w:pPr>
@@ -6451,6 +6411,7 @@
   <w:style w:type="character" w:default="1" w:styleId="a0">
     <w:name w:val="Default Paragraph Font"/>
     <w:uiPriority w:val="1"/>
+    <w:semiHidden/>
     <w:unhideWhenUsed/>
   </w:style>
   <w:style w:type="table" w:default="1" w:styleId="a1">

</xml_diff>